<commit_message>
update version of the code
</commit_message>
<xml_diff>
--- a/Cholera_study_project_2024/output/San Tables/San Tables.docx
+++ b/Cholera_study_project_2024/output/San Tables/San Tables.docx
@@ -1192,88 +1192,7 @@
           <w:sz w:val="22"/>
           <w:szCs w:val="22"/>
         </w:rPr>
-        <w:t>Designated kitchen area</w:t>
-      </w:r>
-      <w:r>
-        <w:rPr>
-          <w:rFonts w:ascii="Arial" w:eastAsia="Arial" w:hAnsi="Arial" w:cs="Arial"/>
-          <w:color w:val="000000"/>
-          <w:sz w:val="22"/>
-          <w:szCs w:val="22"/>
-        </w:rPr>
-        <w:t xml:space="preserve">, </w:t>
-      </w:r>
-      <w:r>
-        <w:rPr>
-          <w:rFonts w:ascii="Arial" w:eastAsia="Arial" w:hAnsi="Arial" w:cs="Arial"/>
-          <w:color w:val="000000"/>
-          <w:sz w:val="22"/>
-          <w:szCs w:val="22"/>
-        </w:rPr>
-        <w:t>Household handwashing facility</w:t>
-      </w:r>
-      <w:r>
-        <w:rPr>
-          <w:rFonts w:ascii="Arial" w:eastAsia="Arial" w:hAnsi="Arial" w:cs="Arial"/>
-          <w:color w:val="000000"/>
-          <w:sz w:val="22"/>
-          <w:szCs w:val="22"/>
-        </w:rPr>
-        <w:t xml:space="preserve">, </w:t>
-      </w:r>
-      <w:r>
-        <w:rPr>
-          <w:rFonts w:ascii="Arial" w:eastAsia="Arial" w:hAnsi="Arial" w:cs="Arial"/>
-          <w:color w:val="000000"/>
-          <w:sz w:val="22"/>
-          <w:szCs w:val="22"/>
-        </w:rPr>
-        <w:t>Soap or detergent available</w:t>
-      </w:r>
-      <w:r>
-        <w:rPr>
-          <w:rFonts w:ascii="Arial" w:eastAsia="Arial" w:hAnsi="Arial" w:cs="Arial"/>
-          <w:color w:val="000000"/>
-          <w:sz w:val="22"/>
-          <w:szCs w:val="22"/>
-        </w:rPr>
-        <w:t xml:space="preserve">, </w:t>
-      </w:r>
-      <w:r>
-        <w:rPr>
-          <w:rFonts w:ascii="Arial" w:eastAsia="Arial" w:hAnsi="Arial" w:cs="Arial"/>
-          <w:color w:val="000000"/>
-          <w:sz w:val="22"/>
-          <w:szCs w:val="22"/>
-        </w:rPr>
-        <w:t>Toilet facility available</w:t>
-      </w:r>
-      <w:r>
-        <w:rPr>
-          <w:rFonts w:ascii="Arial" w:eastAsia="Arial" w:hAnsi="Arial" w:cs="Arial"/>
-          <w:color w:val="000000"/>
-          <w:sz w:val="22"/>
-          <w:szCs w:val="22"/>
-        </w:rPr>
-        <w:t xml:space="preserve">, </w:t>
-      </w:r>
-      <w:r>
-        <w:rPr>
-          <w:rFonts w:ascii="Arial" w:eastAsia="Arial" w:hAnsi="Arial" w:cs="Arial"/>
-          <w:color w:val="000000"/>
-          <w:sz w:val="22"/>
-          <w:szCs w:val="22"/>
-        </w:rPr>
-        <w:t>Solid waste disposal</w:t>
-      </w:r>
-      <w:r>
-        <w:rPr>
-          <w:rFonts w:ascii="Arial" w:eastAsia="Arial" w:hAnsi="Arial" w:cs="Arial"/>
-          <w:color w:val="000000"/>
-          <w:sz w:val="22"/>
-          <w:szCs w:val="22"/>
-        </w:rPr>
-        <w:t>, Drainage around the household, Pit Condition, Toilet Clean and Toilet covered. The cut-off point was a median. Those equal to and above the median were classified as adequate, and those below the median were classified as inadequate</w:t>
+        <w:t>Designated kitchen area, Household handwashing facility, Soap or detergent available, Toilet facility available, Solid waste disposal, Drainage around the household, Pit Condition, Toilet Clean and Toilet covered. The cut-off point was a median. Those equal to and above the median were classified as adequate, and those below the median were classified as inadequate</w:t>
       </w:r>
       <w:r>
         <w:rPr>
@@ -1800,16 +1719,7 @@
                 <w:sz w:val="22"/>
                 <w:szCs w:val="22"/>
               </w:rPr>
-              <w:t>S</w:t>
-            </w:r>
-            <w:r>
-              <w:rPr>
-                <w:rFonts w:ascii="Arial" w:eastAsia="Arial" w:hAnsi="Arial" w:cs="Arial"/>
-                <w:color w:val="000000"/>
-                <w:sz w:val="22"/>
-                <w:szCs w:val="22"/>
-              </w:rPr>
-              <w:t>ex</w:t>
+              <w:t>Sex</w:t>
             </w:r>
           </w:p>
         </w:tc>
@@ -2053,16 +1963,7 @@
                 <w:sz w:val="22"/>
                 <w:szCs w:val="22"/>
               </w:rPr>
-              <w:t>F</w:t>
-            </w:r>
-            <w:r>
-              <w:rPr>
-                <w:rFonts w:ascii="Arial" w:eastAsia="Arial" w:hAnsi="Arial" w:cs="Arial"/>
-                <w:color w:val="000000"/>
-                <w:sz w:val="22"/>
-                <w:szCs w:val="22"/>
-              </w:rPr>
-              <w:t>emale</w:t>
+              <w:t>Female</w:t>
             </w:r>
           </w:p>
         </w:tc>
@@ -2333,16 +2234,7 @@
                 <w:sz w:val="22"/>
                 <w:szCs w:val="22"/>
               </w:rPr>
-              <w:t>M</w:t>
-            </w:r>
-            <w:r>
-              <w:rPr>
-                <w:rFonts w:ascii="Arial" w:eastAsia="Arial" w:hAnsi="Arial" w:cs="Arial"/>
-                <w:color w:val="000000"/>
-                <w:sz w:val="22"/>
-                <w:szCs w:val="22"/>
-              </w:rPr>
-              <w:t>ale</w:t>
+              <w:t>Male</w:t>
             </w:r>
           </w:p>
         </w:tc>
@@ -2613,34 +2505,7 @@
                 <w:sz w:val="22"/>
                 <w:szCs w:val="22"/>
               </w:rPr>
-              <w:t>A</w:t>
-            </w:r>
-            <w:r>
-              <w:rPr>
-                <w:rFonts w:ascii="Arial" w:eastAsia="Arial" w:hAnsi="Arial" w:cs="Arial"/>
-                <w:color w:val="000000"/>
-                <w:sz w:val="22"/>
-                <w:szCs w:val="22"/>
-              </w:rPr>
-              <w:t>ge</w:t>
-            </w:r>
-            <w:r>
-              <w:rPr>
-                <w:rFonts w:ascii="Arial" w:eastAsia="Arial" w:hAnsi="Arial" w:cs="Arial"/>
-                <w:color w:val="000000"/>
-                <w:sz w:val="22"/>
-                <w:szCs w:val="22"/>
-              </w:rPr>
-              <w:t xml:space="preserve"> </w:t>
-            </w:r>
-            <w:r>
-              <w:rPr>
-                <w:rFonts w:ascii="Arial" w:eastAsia="Arial" w:hAnsi="Arial" w:cs="Arial"/>
-                <w:color w:val="000000"/>
-                <w:sz w:val="22"/>
-                <w:szCs w:val="22"/>
-              </w:rPr>
-              <w:t>group</w:t>
+              <w:t>Age group</w:t>
             </w:r>
           </w:p>
         </w:tc>
@@ -3697,34 +3562,7 @@
                 <w:sz w:val="22"/>
                 <w:szCs w:val="22"/>
               </w:rPr>
-              <w:t>L</w:t>
-            </w:r>
-            <w:r>
-              <w:rPr>
-                <w:rFonts w:ascii="Arial" w:eastAsia="Arial" w:hAnsi="Arial" w:cs="Arial"/>
-                <w:color w:val="000000"/>
-                <w:sz w:val="22"/>
-                <w:szCs w:val="22"/>
-              </w:rPr>
-              <w:t>evel</w:t>
-            </w:r>
-            <w:r>
-              <w:rPr>
-                <w:rFonts w:ascii="Arial" w:eastAsia="Arial" w:hAnsi="Arial" w:cs="Arial"/>
-                <w:color w:val="000000"/>
-                <w:sz w:val="22"/>
-                <w:szCs w:val="22"/>
-              </w:rPr>
-              <w:t xml:space="preserve"> </w:t>
-            </w:r>
-            <w:r>
-              <w:rPr>
-                <w:rFonts w:ascii="Arial" w:eastAsia="Arial" w:hAnsi="Arial" w:cs="Arial"/>
-                <w:color w:val="000000"/>
-                <w:sz w:val="22"/>
-                <w:szCs w:val="22"/>
-              </w:rPr>
-              <w:t>education</w:t>
+              <w:t>Level education</w:t>
             </w:r>
           </w:p>
         </w:tc>
@@ -3968,16 +3806,7 @@
                 <w:sz w:val="22"/>
                 <w:szCs w:val="22"/>
               </w:rPr>
-              <w:t>N</w:t>
-            </w:r>
-            <w:r>
-              <w:rPr>
-                <w:rFonts w:ascii="Arial" w:eastAsia="Arial" w:hAnsi="Arial" w:cs="Arial"/>
-                <w:color w:val="000000"/>
-                <w:sz w:val="22"/>
-                <w:szCs w:val="22"/>
-              </w:rPr>
-              <w:t>one</w:t>
+              <w:t>None</w:t>
             </w:r>
           </w:p>
         </w:tc>
@@ -4249,16 +4078,7 @@
                 <w:szCs w:val="22"/>
               </w:rPr>
               <w:lastRenderedPageBreak/>
-              <w:t>P</w:t>
-            </w:r>
-            <w:r>
-              <w:rPr>
-                <w:rFonts w:ascii="Arial" w:eastAsia="Arial" w:hAnsi="Arial" w:cs="Arial"/>
-                <w:color w:val="000000"/>
-                <w:sz w:val="22"/>
-                <w:szCs w:val="22"/>
-              </w:rPr>
-              <w:t>rimary</w:t>
+              <w:t>Primary</w:t>
             </w:r>
           </w:p>
         </w:tc>
@@ -4529,16 +4349,7 @@
                 <w:sz w:val="22"/>
                 <w:szCs w:val="22"/>
               </w:rPr>
-              <w:t>S</w:t>
-            </w:r>
-            <w:r>
-              <w:rPr>
-                <w:rFonts w:ascii="Arial" w:eastAsia="Arial" w:hAnsi="Arial" w:cs="Arial"/>
-                <w:color w:val="000000"/>
-                <w:sz w:val="22"/>
-                <w:szCs w:val="22"/>
-              </w:rPr>
-              <w:t>econdary</w:t>
+              <w:t>Secondary</w:t>
             </w:r>
           </w:p>
         </w:tc>
@@ -4809,16 +4620,7 @@
                 <w:sz w:val="22"/>
                 <w:szCs w:val="22"/>
               </w:rPr>
-              <w:t>T</w:t>
-            </w:r>
-            <w:r>
-              <w:rPr>
-                <w:rFonts w:ascii="Arial" w:eastAsia="Arial" w:hAnsi="Arial" w:cs="Arial"/>
-                <w:color w:val="000000"/>
-                <w:sz w:val="22"/>
-                <w:szCs w:val="22"/>
-              </w:rPr>
-              <w:t>ertiary</w:t>
+              <w:t>Tertiary</w:t>
             </w:r>
           </w:p>
         </w:tc>
@@ -5089,16 +4891,7 @@
                 <w:sz w:val="22"/>
                 <w:szCs w:val="22"/>
               </w:rPr>
-              <w:t>R</w:t>
-            </w:r>
-            <w:r>
-              <w:rPr>
-                <w:rFonts w:ascii="Arial" w:eastAsia="Arial" w:hAnsi="Arial" w:cs="Arial"/>
-                <w:color w:val="000000"/>
-                <w:sz w:val="22"/>
-                <w:szCs w:val="22"/>
-              </w:rPr>
-              <w:t>eligion</w:t>
+              <w:t>Religion</w:t>
             </w:r>
           </w:p>
         </w:tc>
@@ -5613,16 +5406,7 @@
                 <w:sz w:val="22"/>
                 <w:szCs w:val="22"/>
               </w:rPr>
-              <w:t>M</w:t>
-            </w:r>
-            <w:r>
-              <w:rPr>
-                <w:rFonts w:ascii="Arial" w:eastAsia="Arial" w:hAnsi="Arial" w:cs="Arial"/>
-                <w:color w:val="000000"/>
-                <w:sz w:val="22"/>
-                <w:szCs w:val="22"/>
-              </w:rPr>
-              <w:t>uslim</w:t>
+              <w:t>Muslim</w:t>
             </w:r>
           </w:p>
         </w:tc>
@@ -5893,25 +5677,7 @@
                 <w:sz w:val="22"/>
                 <w:szCs w:val="22"/>
               </w:rPr>
-              <w:t>O</w:t>
-            </w:r>
-            <w:r>
-              <w:rPr>
-                <w:rFonts w:ascii="Arial" w:eastAsia="Arial" w:hAnsi="Arial" w:cs="Arial"/>
-                <w:color w:val="000000"/>
-                <w:sz w:val="22"/>
-                <w:szCs w:val="22"/>
-              </w:rPr>
-              <w:t>thers</w:t>
-            </w:r>
-            <w:r>
-              <w:rPr>
-                <w:rFonts w:ascii="Arial" w:eastAsia="Arial" w:hAnsi="Arial" w:cs="Arial"/>
-                <w:color w:val="000000"/>
-                <w:sz w:val="22"/>
-                <w:szCs w:val="22"/>
-              </w:rPr>
-              <w:t xml:space="preserve"> religion</w:t>
+              <w:t>Others religion</w:t>
             </w:r>
           </w:p>
         </w:tc>
@@ -6182,34 +5948,7 @@
                 <w:sz w:val="22"/>
                 <w:szCs w:val="22"/>
               </w:rPr>
-              <w:t>M</w:t>
-            </w:r>
-            <w:r>
-              <w:rPr>
-                <w:rFonts w:ascii="Arial" w:eastAsia="Arial" w:hAnsi="Arial" w:cs="Arial"/>
-                <w:color w:val="000000"/>
-                <w:sz w:val="22"/>
-                <w:szCs w:val="22"/>
-              </w:rPr>
-              <w:t>arital</w:t>
-            </w:r>
-            <w:r>
-              <w:rPr>
-                <w:rFonts w:ascii="Arial" w:eastAsia="Arial" w:hAnsi="Arial" w:cs="Arial"/>
-                <w:color w:val="000000"/>
-                <w:sz w:val="22"/>
-                <w:szCs w:val="22"/>
-              </w:rPr>
-              <w:t xml:space="preserve"> </w:t>
-            </w:r>
-            <w:r>
-              <w:rPr>
-                <w:rFonts w:ascii="Arial" w:eastAsia="Arial" w:hAnsi="Arial" w:cs="Arial"/>
-                <w:color w:val="000000"/>
-                <w:sz w:val="22"/>
-                <w:szCs w:val="22"/>
-              </w:rPr>
-              <w:t>status</w:t>
+              <w:t>Marital status</w:t>
             </w:r>
           </w:p>
         </w:tc>
@@ -6453,16 +6192,7 @@
                 <w:sz w:val="22"/>
                 <w:szCs w:val="22"/>
               </w:rPr>
-              <w:t>D</w:t>
-            </w:r>
-            <w:r>
-              <w:rPr>
-                <w:rFonts w:ascii="Arial" w:eastAsia="Arial" w:hAnsi="Arial" w:cs="Arial"/>
-                <w:color w:val="000000"/>
-                <w:sz w:val="22"/>
-                <w:szCs w:val="22"/>
-              </w:rPr>
-              <w:t>ivorced</w:t>
+              <w:t>Divorced</w:t>
             </w:r>
           </w:p>
         </w:tc>
@@ -6733,16 +6463,7 @@
                 <w:sz w:val="22"/>
                 <w:szCs w:val="22"/>
               </w:rPr>
-              <w:t>M</w:t>
-            </w:r>
-            <w:r>
-              <w:rPr>
-                <w:rFonts w:ascii="Arial" w:eastAsia="Arial" w:hAnsi="Arial" w:cs="Arial"/>
-                <w:color w:val="000000"/>
-                <w:sz w:val="22"/>
-                <w:szCs w:val="22"/>
-              </w:rPr>
-              <w:t>arried</w:t>
+              <w:t>Married</w:t>
             </w:r>
           </w:p>
         </w:tc>
@@ -7013,16 +6734,7 @@
                 <w:sz w:val="22"/>
                 <w:szCs w:val="22"/>
               </w:rPr>
-              <w:t>S</w:t>
-            </w:r>
-            <w:r>
-              <w:rPr>
-                <w:rFonts w:ascii="Arial" w:eastAsia="Arial" w:hAnsi="Arial" w:cs="Arial"/>
-                <w:color w:val="000000"/>
-                <w:sz w:val="22"/>
-                <w:szCs w:val="22"/>
-              </w:rPr>
-              <w:t>eparated</w:t>
+              <w:t>Separated</w:t>
             </w:r>
           </w:p>
         </w:tc>
@@ -7293,16 +7005,7 @@
                 <w:sz w:val="22"/>
                 <w:szCs w:val="22"/>
               </w:rPr>
-              <w:t>S</w:t>
-            </w:r>
-            <w:r>
-              <w:rPr>
-                <w:rFonts w:ascii="Arial" w:eastAsia="Arial" w:hAnsi="Arial" w:cs="Arial"/>
-                <w:color w:val="000000"/>
-                <w:sz w:val="22"/>
-                <w:szCs w:val="22"/>
-              </w:rPr>
-              <w:t>ingle</w:t>
+              <w:t>Single</w:t>
             </w:r>
           </w:p>
         </w:tc>
@@ -7573,16 +7276,7 @@
                 <w:sz w:val="22"/>
                 <w:szCs w:val="22"/>
               </w:rPr>
-              <w:t>W</w:t>
-            </w:r>
-            <w:r>
-              <w:rPr>
-                <w:rFonts w:ascii="Arial" w:eastAsia="Arial" w:hAnsi="Arial" w:cs="Arial"/>
-                <w:color w:val="000000"/>
-                <w:sz w:val="22"/>
-                <w:szCs w:val="22"/>
-              </w:rPr>
-              <w:t>idow</w:t>
+              <w:t>Widow</w:t>
             </w:r>
           </w:p>
         </w:tc>
@@ -7853,16 +7547,7 @@
                 <w:sz w:val="22"/>
                 <w:szCs w:val="22"/>
               </w:rPr>
-              <w:t>W</w:t>
-            </w:r>
-            <w:r>
-              <w:rPr>
-                <w:rFonts w:ascii="Arial" w:eastAsia="Arial" w:hAnsi="Arial" w:cs="Arial"/>
-                <w:color w:val="000000"/>
-                <w:sz w:val="22"/>
-                <w:szCs w:val="22"/>
-              </w:rPr>
-              <w:t>idower</w:t>
+              <w:t>Widower</w:t>
             </w:r>
           </w:p>
         </w:tc>
@@ -8133,16 +7818,7 @@
                 <w:sz w:val="22"/>
                 <w:szCs w:val="22"/>
               </w:rPr>
-              <w:t>O</w:t>
-            </w:r>
-            <w:r>
-              <w:rPr>
-                <w:rFonts w:ascii="Arial" w:eastAsia="Arial" w:hAnsi="Arial" w:cs="Arial"/>
-                <w:color w:val="000000"/>
-                <w:sz w:val="22"/>
-                <w:szCs w:val="22"/>
-              </w:rPr>
-              <w:t>ccupation</w:t>
+              <w:t>Occupation</w:t>
             </w:r>
           </w:p>
         </w:tc>
@@ -8377,16 +8053,7 @@
                 <w:sz w:val="22"/>
                 <w:szCs w:val="22"/>
               </w:rPr>
-              <w:t>F</w:t>
-            </w:r>
-            <w:r>
-              <w:rPr>
-                <w:rFonts w:ascii="Arial" w:eastAsia="Arial" w:hAnsi="Arial" w:cs="Arial"/>
-                <w:color w:val="000000"/>
-                <w:sz w:val="22"/>
-                <w:szCs w:val="22"/>
-              </w:rPr>
-              <w:t>armer</w:t>
+              <w:t>Farmer</w:t>
             </w:r>
           </w:p>
         </w:tc>
@@ -8657,16 +8324,7 @@
                 <w:sz w:val="22"/>
                 <w:szCs w:val="22"/>
               </w:rPr>
-              <w:t>F</w:t>
-            </w:r>
-            <w:r>
-              <w:rPr>
-                <w:rFonts w:ascii="Arial" w:eastAsia="Arial" w:hAnsi="Arial" w:cs="Arial"/>
-                <w:color w:val="000000"/>
-                <w:sz w:val="22"/>
-                <w:szCs w:val="22"/>
-              </w:rPr>
-              <w:t>isherman</w:t>
+              <w:t>Fisherman</w:t>
             </w:r>
           </w:p>
         </w:tc>
@@ -9208,16 +8866,7 @@
                 <w:sz w:val="22"/>
                 <w:szCs w:val="22"/>
               </w:rPr>
-              <w:t>H</w:t>
-            </w:r>
-            <w:r>
-              <w:rPr>
-                <w:rFonts w:ascii="Arial" w:eastAsia="Arial" w:hAnsi="Arial" w:cs="Arial"/>
-                <w:color w:val="000000"/>
-                <w:sz w:val="22"/>
-                <w:szCs w:val="22"/>
-              </w:rPr>
-              <w:t>ousewife</w:t>
+              <w:t>Housewife</w:t>
             </w:r>
           </w:p>
         </w:tc>
@@ -9488,34 +9137,7 @@
                 <w:sz w:val="22"/>
                 <w:szCs w:val="22"/>
               </w:rPr>
-              <w:t>O</w:t>
-            </w:r>
-            <w:r>
-              <w:rPr>
-                <w:rFonts w:ascii="Arial" w:eastAsia="Arial" w:hAnsi="Arial" w:cs="Arial"/>
-                <w:color w:val="000000"/>
-                <w:sz w:val="22"/>
-                <w:szCs w:val="22"/>
-              </w:rPr>
-              <w:t>ther</w:t>
-            </w:r>
-            <w:r>
-              <w:rPr>
-                <w:rFonts w:ascii="Arial" w:eastAsia="Arial" w:hAnsi="Arial" w:cs="Arial"/>
-                <w:color w:val="000000"/>
-                <w:sz w:val="22"/>
-                <w:szCs w:val="22"/>
-              </w:rPr>
-              <w:t xml:space="preserve"> </w:t>
-            </w:r>
-            <w:r>
-              <w:rPr>
-                <w:rFonts w:ascii="Arial" w:eastAsia="Arial" w:hAnsi="Arial" w:cs="Arial"/>
-                <w:color w:val="000000"/>
-                <w:sz w:val="22"/>
-                <w:szCs w:val="22"/>
-              </w:rPr>
-              <w:t>business</w:t>
+              <w:t>Other business</w:t>
             </w:r>
           </w:p>
         </w:tc>
@@ -9786,34 +9408,7 @@
                 <w:sz w:val="22"/>
                 <w:szCs w:val="22"/>
               </w:rPr>
-              <w:t>O</w:t>
-            </w:r>
-            <w:r>
-              <w:rPr>
-                <w:rFonts w:ascii="Arial" w:eastAsia="Arial" w:hAnsi="Arial" w:cs="Arial"/>
-                <w:color w:val="000000"/>
-                <w:sz w:val="22"/>
-                <w:szCs w:val="22"/>
-              </w:rPr>
-              <w:t>ther</w:t>
-            </w:r>
-            <w:r>
-              <w:rPr>
-                <w:rFonts w:ascii="Arial" w:eastAsia="Arial" w:hAnsi="Arial" w:cs="Arial"/>
-                <w:color w:val="000000"/>
-                <w:sz w:val="22"/>
-                <w:szCs w:val="22"/>
-              </w:rPr>
-              <w:t xml:space="preserve"> </w:t>
-            </w:r>
-            <w:r>
-              <w:rPr>
-                <w:rFonts w:ascii="Arial" w:eastAsia="Arial" w:hAnsi="Arial" w:cs="Arial"/>
-                <w:color w:val="000000"/>
-                <w:sz w:val="22"/>
-                <w:szCs w:val="22"/>
-              </w:rPr>
-              <w:t>occupation</w:t>
+              <w:t>Other occupation</w:t>
             </w:r>
           </w:p>
         </w:tc>
@@ -10355,16 +9950,7 @@
                 <w:sz w:val="22"/>
                 <w:szCs w:val="22"/>
               </w:rPr>
-              <w:t>R</w:t>
-            </w:r>
-            <w:r>
-              <w:rPr>
-                <w:rFonts w:ascii="Arial" w:eastAsia="Arial" w:hAnsi="Arial" w:cs="Arial"/>
-                <w:color w:val="000000"/>
-                <w:sz w:val="22"/>
-                <w:szCs w:val="22"/>
-              </w:rPr>
-              <w:t>etired</w:t>
+              <w:t>Retired</w:t>
             </w:r>
           </w:p>
         </w:tc>
@@ -10635,16 +10221,7 @@
                 <w:sz w:val="22"/>
                 <w:szCs w:val="22"/>
               </w:rPr>
-              <w:t>S</w:t>
-            </w:r>
-            <w:r>
-              <w:rPr>
-                <w:rFonts w:ascii="Arial" w:eastAsia="Arial" w:hAnsi="Arial" w:cs="Arial"/>
-                <w:color w:val="000000"/>
-                <w:sz w:val="22"/>
-                <w:szCs w:val="22"/>
-              </w:rPr>
-              <w:t>tudent</w:t>
+              <w:t>Student</w:t>
             </w:r>
           </w:p>
         </w:tc>
@@ -10915,16 +10492,7 @@
                 <w:sz w:val="22"/>
                 <w:szCs w:val="22"/>
               </w:rPr>
-              <w:t>E</w:t>
-            </w:r>
-            <w:r>
-              <w:rPr>
-                <w:rFonts w:ascii="Arial" w:eastAsia="Arial" w:hAnsi="Arial" w:cs="Arial"/>
-                <w:color w:val="000000"/>
-                <w:sz w:val="22"/>
-                <w:szCs w:val="22"/>
-              </w:rPr>
-              <w:t>thnicity</w:t>
+              <w:t>Ethnicity</w:t>
             </w:r>
           </w:p>
         </w:tc>
@@ -11159,16 +10727,7 @@
                 <w:sz w:val="22"/>
                 <w:szCs w:val="22"/>
               </w:rPr>
-              <w:t>C</w:t>
-            </w:r>
-            <w:r>
-              <w:rPr>
-                <w:rFonts w:ascii="Arial" w:eastAsia="Arial" w:hAnsi="Arial" w:cs="Arial"/>
-                <w:color w:val="000000"/>
-                <w:sz w:val="22"/>
-                <w:szCs w:val="22"/>
-              </w:rPr>
-              <w:t>hewa</w:t>
+              <w:t>Chewa</w:t>
             </w:r>
           </w:p>
         </w:tc>
@@ -11440,16 +10999,7 @@
                 <w:sz w:val="22"/>
                 <w:szCs w:val="22"/>
               </w:rPr>
-              <w:t>L</w:t>
-            </w:r>
-            <w:r>
-              <w:rPr>
-                <w:rFonts w:ascii="Arial" w:eastAsia="Arial" w:hAnsi="Arial" w:cs="Arial"/>
-                <w:color w:val="000000"/>
-                <w:sz w:val="22"/>
-                <w:szCs w:val="22"/>
-              </w:rPr>
-              <w:t>omwe</w:t>
+              <w:t>Lomwe</w:t>
             </w:r>
             <w:proofErr w:type="spellEnd"/>
           </w:p>
@@ -11722,16 +11272,7 @@
                 <w:sz w:val="22"/>
                 <w:szCs w:val="22"/>
               </w:rPr>
-              <w:t>N</w:t>
-            </w:r>
-            <w:r>
-              <w:rPr>
-                <w:rFonts w:ascii="Arial" w:eastAsia="Arial" w:hAnsi="Arial" w:cs="Arial"/>
-                <w:color w:val="000000"/>
-                <w:sz w:val="22"/>
-                <w:szCs w:val="22"/>
-              </w:rPr>
-              <w:t>gonde</w:t>
+              <w:t>Ngonde</w:t>
             </w:r>
             <w:proofErr w:type="spellEnd"/>
           </w:p>
@@ -12003,16 +11544,7 @@
                 <w:sz w:val="22"/>
                 <w:szCs w:val="22"/>
               </w:rPr>
-              <w:t>N</w:t>
-            </w:r>
-            <w:r>
-              <w:rPr>
-                <w:rFonts w:ascii="Arial" w:eastAsia="Arial" w:hAnsi="Arial" w:cs="Arial"/>
-                <w:color w:val="000000"/>
-                <w:sz w:val="22"/>
-                <w:szCs w:val="22"/>
-              </w:rPr>
-              <w:t>goni</w:t>
+              <w:t>Ngoni</w:t>
             </w:r>
           </w:p>
         </w:tc>
@@ -12555,25 +12087,7 @@
                 <w:sz w:val="22"/>
                 <w:szCs w:val="22"/>
               </w:rPr>
-              <w:t>O</w:t>
-            </w:r>
-            <w:r>
-              <w:rPr>
-                <w:rFonts w:ascii="Arial" w:eastAsia="Arial" w:hAnsi="Arial" w:cs="Arial"/>
-                <w:color w:val="000000"/>
-                <w:sz w:val="22"/>
-                <w:szCs w:val="22"/>
-              </w:rPr>
-              <w:t>ther</w:t>
-            </w:r>
-            <w:r>
-              <w:rPr>
-                <w:rFonts w:ascii="Arial" w:eastAsia="Arial" w:hAnsi="Arial" w:cs="Arial"/>
-                <w:color w:val="000000"/>
-                <w:sz w:val="22"/>
-                <w:szCs w:val="22"/>
-              </w:rPr>
-              <w:t xml:space="preserve"> </w:t>
+              <w:t xml:space="preserve">Other </w:t>
             </w:r>
             <w:proofErr w:type="spellStart"/>
             <w:r>
@@ -12855,16 +12369,7 @@
                 <w:sz w:val="22"/>
                 <w:szCs w:val="22"/>
               </w:rPr>
-              <w:t>S</w:t>
-            </w:r>
-            <w:r>
-              <w:rPr>
-                <w:rFonts w:ascii="Arial" w:eastAsia="Arial" w:hAnsi="Arial" w:cs="Arial"/>
-                <w:color w:val="000000"/>
-                <w:sz w:val="22"/>
-                <w:szCs w:val="22"/>
-              </w:rPr>
-              <w:t>ena</w:t>
+              <w:t>Sena</w:t>
             </w:r>
           </w:p>
         </w:tc>
@@ -13135,16 +12640,7 @@
                 <w:sz w:val="22"/>
                 <w:szCs w:val="22"/>
               </w:rPr>
-              <w:t>T</w:t>
-            </w:r>
-            <w:r>
-              <w:rPr>
-                <w:rFonts w:ascii="Arial" w:eastAsia="Arial" w:hAnsi="Arial" w:cs="Arial"/>
-                <w:color w:val="000000"/>
-                <w:sz w:val="22"/>
-                <w:szCs w:val="22"/>
-              </w:rPr>
-              <w:t>onga</w:t>
+              <w:t>Tonga</w:t>
             </w:r>
           </w:p>
         </w:tc>
@@ -13416,16 +12912,7 @@
                 <w:sz w:val="22"/>
                 <w:szCs w:val="22"/>
               </w:rPr>
-              <w:t>T</w:t>
-            </w:r>
-            <w:r>
-              <w:rPr>
-                <w:rFonts w:ascii="Arial" w:eastAsia="Arial" w:hAnsi="Arial" w:cs="Arial"/>
-                <w:color w:val="000000"/>
-                <w:sz w:val="22"/>
-                <w:szCs w:val="22"/>
-              </w:rPr>
-              <w:t>umbuka</w:t>
+              <w:t>Tumbuka</w:t>
             </w:r>
             <w:proofErr w:type="spellEnd"/>
           </w:p>
@@ -13697,16 +13184,7 @@
                 <w:sz w:val="22"/>
                 <w:szCs w:val="22"/>
               </w:rPr>
-              <w:t>Y</w:t>
-            </w:r>
-            <w:r>
-              <w:rPr>
-                <w:rFonts w:ascii="Arial" w:eastAsia="Arial" w:hAnsi="Arial" w:cs="Arial"/>
-                <w:color w:val="000000"/>
-                <w:sz w:val="22"/>
-                <w:szCs w:val="22"/>
-              </w:rPr>
-              <w:t>ao</w:t>
+              <w:t>Yao</w:t>
             </w:r>
           </w:p>
         </w:tc>
@@ -17270,6 +16748,126 @@
       </w:tr>
     </w:tbl>
     <w:p/>
+    <w:p>
+      <w:r>
+        <w:t xml:space="preserve">Cholera Site </w:t>
+      </w:r>
+      <w:proofErr w:type="spellStart"/>
+      <w:r>
+        <w:t>Site</w:t>
+      </w:r>
+      <w:proofErr w:type="spellEnd"/>
+      <w:r>
+        <w:t xml:space="preserve"> </w:t>
+      </w:r>
+    </w:p>
+    <w:p/>
+    <w:p>
+      <w:r>
+        <w:rPr>
+          <w:noProof/>
+          <w14:ligatures w14:val="standardContextual"/>
+        </w:rPr>
+        <w:lastRenderedPageBreak/>
+        <w:drawing>
+          <wp:inline distT="0" distB="0" distL="0" distR="0" wp14:anchorId="0E72125C" wp14:editId="3C8C4842">
+            <wp:extent cx="5213350" cy="5213350"/>
+            <wp:effectExtent l="0" t="0" r="6350" b="6350"/>
+            <wp:docPr id="1188727956" name="Picture 1"/>
+            <wp:cNvGraphicFramePr>
+              <a:graphicFrameLocks xmlns:a="http://schemas.openxmlformats.org/drawingml/2006/main" noChangeAspect="1"/>
+            </wp:cNvGraphicFramePr>
+            <a:graphic xmlns:a="http://schemas.openxmlformats.org/drawingml/2006/main">
+              <a:graphicData uri="http://schemas.openxmlformats.org/drawingml/2006/picture">
+                <pic:pic xmlns:pic="http://schemas.openxmlformats.org/drawingml/2006/picture">
+                  <pic:nvPicPr>
+                    <pic:cNvPr id="1188727956" name="Picture 1188727956"/>
+                    <pic:cNvPicPr/>
+                  </pic:nvPicPr>
+                  <pic:blipFill>
+                    <a:blip r:embed="rId6" cstate="print">
+                      <a:extLst>
+                        <a:ext uri="{28A0092B-C50C-407E-A947-70E740481C1C}">
+                          <a14:useLocalDpi xmlns:a14="http://schemas.microsoft.com/office/drawing/2010/main" val="0"/>
+                        </a:ext>
+                      </a:extLst>
+                    </a:blip>
+                    <a:stretch>
+                      <a:fillRect/>
+                    </a:stretch>
+                  </pic:blipFill>
+                  <pic:spPr>
+                    <a:xfrm>
+                      <a:off x="0" y="0"/>
+                      <a:ext cx="5213350" cy="5213350"/>
+                    </a:xfrm>
+                    <a:prstGeom prst="rect">
+                      <a:avLst/>
+                    </a:prstGeom>
+                  </pic:spPr>
+                </pic:pic>
+              </a:graphicData>
+            </a:graphic>
+          </wp:inline>
+        </w:drawing>
+      </w:r>
+    </w:p>
+    <w:p/>
+    <w:p>
+      <w:r>
+        <w:t>Spatial Distribution of Sanitary Infrastructure in selected PAMI in Malawi</w:t>
+      </w:r>
+    </w:p>
+    <w:p>
+      <w:r>
+        <w:rPr>
+          <w:noProof/>
+          <w14:ligatures w14:val="standardContextual"/>
+        </w:rPr>
+        <w:lastRenderedPageBreak/>
+        <w:drawing>
+          <wp:inline distT="0" distB="0" distL="0" distR="0" wp14:anchorId="1B801361" wp14:editId="1FBFDEF0">
+            <wp:extent cx="4097930" cy="5632450"/>
+            <wp:effectExtent l="0" t="0" r="0" b="6350"/>
+            <wp:docPr id="1381845545" name="Picture 2"/>
+            <wp:cNvGraphicFramePr>
+              <a:graphicFrameLocks xmlns:a="http://schemas.openxmlformats.org/drawingml/2006/main" noChangeAspect="1"/>
+            </wp:cNvGraphicFramePr>
+            <a:graphic xmlns:a="http://schemas.openxmlformats.org/drawingml/2006/main">
+              <a:graphicData uri="http://schemas.openxmlformats.org/drawingml/2006/picture">
+                <pic:pic xmlns:pic="http://schemas.openxmlformats.org/drawingml/2006/picture">
+                  <pic:nvPicPr>
+                    <pic:cNvPr id="1381845545" name="Picture 1381845545"/>
+                    <pic:cNvPicPr/>
+                  </pic:nvPicPr>
+                  <pic:blipFill>
+                    <a:blip r:embed="rId7">
+                      <a:extLst>
+                        <a:ext uri="{28A0092B-C50C-407E-A947-70E740481C1C}">
+                          <a14:useLocalDpi xmlns:a14="http://schemas.microsoft.com/office/drawing/2010/main" val="0"/>
+                        </a:ext>
+                      </a:extLst>
+                    </a:blip>
+                    <a:stretch>
+                      <a:fillRect/>
+                    </a:stretch>
+                  </pic:blipFill>
+                  <pic:spPr>
+                    <a:xfrm>
+                      <a:off x="0" y="0"/>
+                      <a:ext cx="4101500" cy="5637357"/>
+                    </a:xfrm>
+                    <a:prstGeom prst="rect">
+                      <a:avLst/>
+                    </a:prstGeom>
+                  </pic:spPr>
+                </pic:pic>
+              </a:graphicData>
+            </a:graphic>
+          </wp:inline>
+        </w:drawing>
+      </w:r>
+    </w:p>
     <w:sectPr>
       <w:pgSz w:w="11906" w:h="16838"/>
       <w:pgMar w:top="1440" w:right="1440" w:bottom="1440" w:left="1440" w:header="708" w:footer="708" w:gutter="0"/>

</xml_diff>